<commit_message>
Updated the automation documentation
</commit_message>
<xml_diff>
--- a/Documentations/DateParserAutomation.docx
+++ b/Documentations/DateParserAutomation.docx
@@ -3587,15 +3587,7 @@
           <w:sz w:val="20"/>
           <w:szCs w:val="20"/>
         </w:rPr>
-        <w:t xml:space="preserve">report template and propine logo image. </w:t>
-      </w:r>
-      <w:r>
-        <w:rPr>
-          <w:rFonts w:ascii="Arial" w:hAnsi="Arial" w:cs="Arial"/>
-          <w:sz w:val="20"/>
-          <w:szCs w:val="20"/>
-        </w:rPr>
-        <w:t xml:space="preserve"> </w:t>
+        <w:t xml:space="preserve">report template and propine logo image.  </w:t>
       </w:r>
     </w:p>
     <w:p>
@@ -4925,8 +4917,6 @@
           <w:szCs w:val="20"/>
         </w:rPr>
       </w:pPr>
-      <w:bookmarkStart w:id="13" w:name="_GoBack"/>
-      <w:bookmarkEnd w:id="13"/>
     </w:p>
     <w:p>
       <w:pPr>
@@ -4992,11 +4982,11 @@
       <w:pPr>
         <w:pStyle w:val="Heading3"/>
       </w:pPr>
-      <w:bookmarkStart w:id="14" w:name="_Toc41061243"/>
+      <w:bookmarkStart w:id="13" w:name="_Toc41061243"/>
       <w:r>
         <w:t>Execution</w:t>
       </w:r>
-      <w:bookmarkEnd w:id="14"/>
+      <w:bookmarkEnd w:id="13"/>
     </w:p>
     <w:p>
       <w:pPr>
@@ -5084,6 +5074,99 @@
           </wp:inline>
         </w:drawing>
       </w:r>
+    </w:p>
+    <w:p>
+      <w:pPr>
+        <w:jc w:val="both"/>
+        <w:rPr>
+          <w:rFonts w:ascii="Arial" w:hAnsi="Arial" w:cs="Arial"/>
+          <w:sz w:val="20"/>
+          <w:szCs w:val="20"/>
+        </w:rPr>
+      </w:pPr>
+    </w:p>
+    <w:p>
+      <w:pPr>
+        <w:jc w:val="both"/>
+        <w:rPr>
+          <w:rFonts w:ascii="Arial" w:hAnsi="Arial" w:cs="Arial"/>
+          <w:sz w:val="20"/>
+          <w:szCs w:val="20"/>
+        </w:rPr>
+      </w:pPr>
+      <w:r>
+        <w:rPr>
+          <w:rFonts w:ascii="Arial" w:hAnsi="Arial" w:cs="Arial"/>
+          <w:sz w:val="20"/>
+          <w:szCs w:val="20"/>
+        </w:rPr>
+        <w:t xml:space="preserve">However, before execution please </w:t>
+      </w:r>
+      <w:r>
+        <w:rPr>
+          <w:rFonts w:ascii="Arial" w:hAnsi="Arial" w:cs="Arial"/>
+          <w:sz w:val="20"/>
+          <w:szCs w:val="20"/>
+        </w:rPr>
+        <w:t>clone the git repository to your local and map the path in the vbscript:</w:t>
+      </w:r>
+    </w:p>
+    <w:p>
+      <w:pPr>
+        <w:jc w:val="center"/>
+        <w:rPr>
+          <w:rFonts w:ascii="Arial" w:hAnsi="Arial" w:cs="Arial"/>
+          <w:sz w:val="20"/>
+          <w:szCs w:val="20"/>
+        </w:rPr>
+      </w:pPr>
+      <w:r>
+        <w:rPr>
+          <w:noProof/>
+        </w:rPr>
+        <w:drawing>
+          <wp:inline distT="0" distB="0" distL="0" distR="0" wp14:anchorId="37E05284" wp14:editId="358CB500">
+            <wp:extent cx="5572125" cy="1142365"/>
+            <wp:effectExtent l="19050" t="19050" r="28575" b="19685"/>
+            <wp:docPr id="5" name="Picture 5"/>
+            <wp:cNvGraphicFramePr>
+              <a:graphicFrameLocks xmlns:a="http://schemas.openxmlformats.org/drawingml/2006/main" noChangeAspect="1"/>
+            </wp:cNvGraphicFramePr>
+            <a:graphic xmlns:a="http://schemas.openxmlformats.org/drawingml/2006/main">
+              <a:graphicData uri="http://schemas.openxmlformats.org/drawingml/2006/picture">
+                <pic:pic xmlns:pic="http://schemas.openxmlformats.org/drawingml/2006/picture">
+                  <pic:nvPicPr>
+                    <pic:cNvPr id="1" name=""/>
+                    <pic:cNvPicPr/>
+                  </pic:nvPicPr>
+                  <pic:blipFill>
+                    <a:blip r:embed="rId19"/>
+                    <a:stretch>
+                      <a:fillRect/>
+                    </a:stretch>
+                  </pic:blipFill>
+                  <pic:spPr>
+                    <a:xfrm>
+                      <a:off x="0" y="0"/>
+                      <a:ext cx="5572125" cy="1142365"/>
+                    </a:xfrm>
+                    <a:prstGeom prst="rect">
+                      <a:avLst/>
+                    </a:prstGeom>
+                    <a:ln>
+                      <a:solidFill>
+                        <a:schemeClr val="tx1"/>
+                      </a:solidFill>
+                    </a:ln>
+                  </pic:spPr>
+                </pic:pic>
+              </a:graphicData>
+            </a:graphic>
+          </wp:inline>
+        </w:drawing>
+      </w:r>
+      <w:bookmarkStart w:id="14" w:name="_GoBack"/>
+      <w:bookmarkEnd w:id="14"/>
     </w:p>
     <w:sectPr>
       <w:pgSz w:w="12240" w:h="15840"/>
@@ -6723,7 +6806,7 @@
 </file>
 
 <file path=customXml/itemProps2.xml><?xml version="1.0" encoding="utf-8"?>
-<ds:datastoreItem xmlns:ds="http://schemas.openxmlformats.org/officeDocument/2006/customXml" ds:itemID="{9C816A29-4392-49FB-B9E6-ACAF2DB01443}">
+<ds:datastoreItem xmlns:ds="http://schemas.openxmlformats.org/officeDocument/2006/customXml" ds:itemID="{7959A71C-3218-4BED-80EE-E2DBF5DCD5E1}">
   <ds:schemaRefs>
     <ds:schemaRef ds:uri="http://schemas.openxmlformats.org/officeDocument/2006/bibliography"/>
   </ds:schemaRefs>

</xml_diff>

<commit_message>
Added Git repository details in documentation
</commit_message>
<xml_diff>
--- a/Documentations/DateParserAutomation.docx
+++ b/Documentations/DateParserAutomation.docx
@@ -1072,7 +1072,7 @@
           <w:r>
             <w:fldChar w:fldCharType="separate"/>
           </w:r>
-          <w:hyperlink w:anchor="_Toc41061232" w:history="1">
+          <w:hyperlink w:anchor="_Toc41072390" w:history="1">
             <w:r>
               <w:rPr>
                 <w:rStyle w:val="Hyperlink"/>
@@ -1099,7 +1099,7 @@
                 <w:noProof/>
                 <w:webHidden/>
               </w:rPr>
-              <w:instrText xml:space="preserve"> PAGEREF _Toc41061232 \h </w:instrText>
+              <w:instrText xml:space="preserve"> PAGEREF _Toc41072390 \h </w:instrText>
             </w:r>
             <w:r>
               <w:rPr>
@@ -1143,7 +1143,7 @@
               <w:szCs w:val="22"/>
             </w:rPr>
           </w:pPr>
-          <w:hyperlink w:anchor="_Toc41061233" w:history="1">
+          <w:hyperlink w:anchor="_Toc41072391" w:history="1">
             <w:r>
               <w:rPr>
                 <w:rStyle w:val="Hyperlink"/>
@@ -1170,7 +1170,7 @@
                 <w:noProof/>
                 <w:webHidden/>
               </w:rPr>
-              <w:instrText xml:space="preserve"> PAGEREF _Toc41061233 \h </w:instrText>
+              <w:instrText xml:space="preserve"> PAGEREF _Toc41072391 \h </w:instrText>
             </w:r>
             <w:r>
               <w:rPr>
@@ -1214,7 +1214,7 @@
               <w:szCs w:val="22"/>
             </w:rPr>
           </w:pPr>
-          <w:hyperlink w:anchor="_Toc41061234" w:history="1">
+          <w:hyperlink w:anchor="_Toc41072392" w:history="1">
             <w:r>
               <w:rPr>
                 <w:rStyle w:val="Hyperlink"/>
@@ -1241,7 +1241,7 @@
                 <w:noProof/>
                 <w:webHidden/>
               </w:rPr>
-              <w:instrText xml:space="preserve"> PAGEREF _Toc41061234 \h </w:instrText>
+              <w:instrText xml:space="preserve"> PAGEREF _Toc41072392 \h </w:instrText>
             </w:r>
             <w:r>
               <w:rPr>
@@ -1285,7 +1285,7 @@
               <w:szCs w:val="22"/>
             </w:rPr>
           </w:pPr>
-          <w:hyperlink w:anchor="_Toc41061235" w:history="1">
+          <w:hyperlink w:anchor="_Toc41072393" w:history="1">
             <w:r>
               <w:rPr>
                 <w:rStyle w:val="Hyperlink"/>
@@ -1312,7 +1312,7 @@
                 <w:noProof/>
                 <w:webHidden/>
               </w:rPr>
-              <w:instrText xml:space="preserve"> PAGEREF _Toc41061235 \h </w:instrText>
+              <w:instrText xml:space="preserve"> PAGEREF _Toc41072393 \h </w:instrText>
             </w:r>
             <w:r>
               <w:rPr>
@@ -1356,7 +1356,7 @@
               <w:szCs w:val="22"/>
             </w:rPr>
           </w:pPr>
-          <w:hyperlink w:anchor="_Toc41061236" w:history="1">
+          <w:hyperlink w:anchor="_Toc41072394" w:history="1">
             <w:r>
               <w:rPr>
                 <w:rStyle w:val="Hyperlink"/>
@@ -1383,7 +1383,7 @@
                 <w:noProof/>
                 <w:webHidden/>
               </w:rPr>
-              <w:instrText xml:space="preserve"> PAGEREF _Toc41061236 \h </w:instrText>
+              <w:instrText xml:space="preserve"> PAGEREF _Toc41072394 \h </w:instrText>
             </w:r>
             <w:r>
               <w:rPr>
@@ -1427,7 +1427,7 @@
               <w:szCs w:val="22"/>
             </w:rPr>
           </w:pPr>
-          <w:hyperlink w:anchor="_Toc41061237" w:history="1">
+          <w:hyperlink w:anchor="_Toc41072395" w:history="1">
             <w:r>
               <w:rPr>
                 <w:rStyle w:val="Hyperlink"/>
@@ -1454,7 +1454,7 @@
                 <w:noProof/>
                 <w:webHidden/>
               </w:rPr>
-              <w:instrText xml:space="preserve"> PAGEREF _Toc41061237 \h </w:instrText>
+              <w:instrText xml:space="preserve"> PAGEREF _Toc41072395 \h </w:instrText>
             </w:r>
             <w:r>
               <w:rPr>
@@ -1498,7 +1498,7 @@
               <w:szCs w:val="22"/>
             </w:rPr>
           </w:pPr>
-          <w:hyperlink w:anchor="_Toc41061238" w:history="1">
+          <w:hyperlink w:anchor="_Toc41072396" w:history="1">
             <w:r>
               <w:rPr>
                 <w:rStyle w:val="Hyperlink"/>
@@ -1525,7 +1525,7 @@
                 <w:noProof/>
                 <w:webHidden/>
               </w:rPr>
-              <w:instrText xml:space="preserve"> PAGEREF _Toc41061238 \h </w:instrText>
+              <w:instrText xml:space="preserve"> PAGEREF _Toc41072396 \h </w:instrText>
             </w:r>
             <w:r>
               <w:rPr>
@@ -1569,7 +1569,7 @@
               <w:szCs w:val="22"/>
             </w:rPr>
           </w:pPr>
-          <w:hyperlink w:anchor="_Toc41061239" w:history="1">
+          <w:hyperlink w:anchor="_Toc41072397" w:history="1">
             <w:r>
               <w:rPr>
                 <w:rStyle w:val="Hyperlink"/>
@@ -1596,7 +1596,7 @@
                 <w:noProof/>
                 <w:webHidden/>
               </w:rPr>
-              <w:instrText xml:space="preserve"> PAGEREF _Toc41061239 \h </w:instrText>
+              <w:instrText xml:space="preserve"> PAGEREF _Toc41072397 \h </w:instrText>
             </w:r>
             <w:r>
               <w:rPr>
@@ -1640,7 +1640,7 @@
               <w:szCs w:val="22"/>
             </w:rPr>
           </w:pPr>
-          <w:hyperlink w:anchor="_Toc41061240" w:history="1">
+          <w:hyperlink w:anchor="_Toc41072398" w:history="1">
             <w:r>
               <w:rPr>
                 <w:rStyle w:val="Hyperlink"/>
@@ -1667,7 +1667,7 @@
                 <w:noProof/>
                 <w:webHidden/>
               </w:rPr>
-              <w:instrText xml:space="preserve"> PAGEREF _Toc41061240 \h </w:instrText>
+              <w:instrText xml:space="preserve"> PAGEREF _Toc41072398 \h </w:instrText>
             </w:r>
             <w:r>
               <w:rPr>
@@ -1711,12 +1711,83 @@
               <w:szCs w:val="22"/>
             </w:rPr>
           </w:pPr>
-          <w:hyperlink w:anchor="_Toc41061241" w:history="1">
+          <w:hyperlink w:anchor="_Toc41072399" w:history="1">
             <w:r>
               <w:rPr>
                 <w:rStyle w:val="Hyperlink"/>
                 <w:noProof/>
               </w:rPr>
+              <w:t>Git Clone and Setting up the path:</w:t>
+            </w:r>
+            <w:r>
+              <w:rPr>
+                <w:noProof/>
+                <w:webHidden/>
+              </w:rPr>
+              <w:tab/>
+            </w:r>
+            <w:r>
+              <w:rPr>
+                <w:noProof/>
+                <w:webHidden/>
+              </w:rPr>
+              <w:fldChar w:fldCharType="begin"/>
+            </w:r>
+            <w:r>
+              <w:rPr>
+                <w:noProof/>
+                <w:webHidden/>
+              </w:rPr>
+              <w:instrText xml:space="preserve"> PAGEREF _Toc41072399 \h </w:instrText>
+            </w:r>
+            <w:r>
+              <w:rPr>
+                <w:noProof/>
+                <w:webHidden/>
+              </w:rPr>
+            </w:r>
+            <w:r>
+              <w:rPr>
+                <w:noProof/>
+                <w:webHidden/>
+              </w:rPr>
+              <w:fldChar w:fldCharType="separate"/>
+            </w:r>
+            <w:r>
+              <w:rPr>
+                <w:noProof/>
+                <w:webHidden/>
+              </w:rPr>
+              <w:t>6</w:t>
+            </w:r>
+            <w:r>
+              <w:rPr>
+                <w:noProof/>
+                <w:webHidden/>
+              </w:rPr>
+              <w:fldChar w:fldCharType="end"/>
+            </w:r>
+          </w:hyperlink>
+        </w:p>
+        <w:p>
+          <w:pPr>
+            <w:pStyle w:val="TOC2"/>
+            <w:tabs>
+              <w:tab w:val="right" w:leader="dot" w:pos="9350"/>
+            </w:tabs>
+            <w:rPr>
+              <w:rFonts w:asciiTheme="minorHAnsi" w:eastAsiaTheme="minorEastAsia" w:hAnsiTheme="minorHAnsi" w:cstheme="minorBidi"/>
+              <w:noProof/>
+              <w:sz w:val="22"/>
+              <w:szCs w:val="22"/>
+            </w:rPr>
+          </w:pPr>
+          <w:hyperlink w:anchor="_Toc41072400" w:history="1">
+            <w:r>
+              <w:rPr>
+                <w:rStyle w:val="Hyperlink"/>
+                <w:noProof/>
+              </w:rPr>
               <w:t>How to Create Input Data and Execute Automation?</w:t>
             </w:r>
             <w:r>
@@ -1738,7 +1809,7 @@
                 <w:noProof/>
                 <w:webHidden/>
               </w:rPr>
-              <w:instrText xml:space="preserve"> PAGEREF _Toc41061241 \h </w:instrText>
+              <w:instrText xml:space="preserve"> PAGEREF _Toc41072400 \h </w:instrText>
             </w:r>
             <w:r>
               <w:rPr>
@@ -1782,7 +1853,7 @@
               <w:szCs w:val="22"/>
             </w:rPr>
           </w:pPr>
-          <w:hyperlink w:anchor="_Toc41061242" w:history="1">
+          <w:hyperlink w:anchor="_Toc41072401" w:history="1">
             <w:r>
               <w:rPr>
                 <w:rStyle w:val="Hyperlink"/>
@@ -1809,7 +1880,7 @@
                 <w:noProof/>
                 <w:webHidden/>
               </w:rPr>
-              <w:instrText xml:space="preserve"> PAGEREF _Toc41061242 \h </w:instrText>
+              <w:instrText xml:space="preserve"> PAGEREF _Toc41072401 \h </w:instrText>
             </w:r>
             <w:r>
               <w:rPr>
@@ -1853,7 +1924,7 @@
               <w:szCs w:val="22"/>
             </w:rPr>
           </w:pPr>
-          <w:hyperlink w:anchor="_Toc41061243" w:history="1">
+          <w:hyperlink w:anchor="_Toc41072402" w:history="1">
             <w:r>
               <w:rPr>
                 <w:rStyle w:val="Hyperlink"/>
@@ -1880,7 +1951,7 @@
                 <w:noProof/>
                 <w:webHidden/>
               </w:rPr>
-              <w:instrText xml:space="preserve"> PAGEREF _Toc41061243 \h </w:instrText>
+              <w:instrText xml:space="preserve"> PAGEREF _Toc41072402 \h </w:instrText>
             </w:r>
             <w:r>
               <w:rPr>
@@ -1900,7 +1971,7 @@
                 <w:noProof/>
                 <w:webHidden/>
               </w:rPr>
-              <w:t>6</w:t>
+              <w:t>7</w:t>
             </w:r>
             <w:r>
               <w:rPr>
@@ -1910,6 +1981,8 @@
               <w:fldChar w:fldCharType="end"/>
             </w:r>
           </w:hyperlink>
+          <w:bookmarkStart w:id="0" w:name="_GoBack"/>
+          <w:bookmarkEnd w:id="0"/>
         </w:p>
         <w:p>
           <w:r>
@@ -1956,8 +2029,8 @@
       <w:pPr>
         <w:pStyle w:val="Heading1"/>
       </w:pPr>
-      <w:bookmarkStart w:id="0" w:name="_Toc265755918"/>
-      <w:bookmarkStart w:id="1" w:name="_Toc41061232"/>
+      <w:bookmarkStart w:id="1" w:name="_Toc265755918"/>
+      <w:bookmarkStart w:id="2" w:name="_Toc41072390"/>
       <w:r>
         <w:lastRenderedPageBreak/>
         <w:t xml:space="preserve">Introduction to </w:t>
@@ -1965,8 +2038,8 @@
       <w:r>
         <w:t>Automation Framework</w:t>
       </w:r>
-      <w:bookmarkEnd w:id="0"/>
       <w:bookmarkEnd w:id="1"/>
+      <w:bookmarkEnd w:id="2"/>
     </w:p>
     <w:p>
       <w:pPr>
@@ -2023,7 +2096,7 @@
           <w:szCs w:val="24"/>
         </w:rPr>
       </w:pPr>
-      <w:bookmarkStart w:id="2" w:name="_Toc41061233"/>
+      <w:bookmarkStart w:id="3" w:name="_Toc41072391"/>
       <w:r>
         <w:rPr>
           <w:sz w:val="24"/>
@@ -2031,7 +2104,7 @@
         </w:rPr>
         <w:t>Why Automation?</w:t>
       </w:r>
-      <w:bookmarkEnd w:id="2"/>
+      <w:bookmarkEnd w:id="3"/>
     </w:p>
     <w:p>
       <w:pPr>
@@ -2211,7 +2284,7 @@
           <w:szCs w:val="24"/>
         </w:rPr>
       </w:pPr>
-      <w:bookmarkStart w:id="3" w:name="_Toc41061234"/>
+      <w:bookmarkStart w:id="4" w:name="_Toc41072392"/>
       <w:r>
         <w:rPr>
           <w:sz w:val="24"/>
@@ -2240,7 +2313,7 @@
         </w:rPr>
         <w:t>?</w:t>
       </w:r>
-      <w:bookmarkEnd w:id="3"/>
+      <w:bookmarkEnd w:id="4"/>
     </w:p>
     <w:p>
       <w:pPr>
@@ -2320,7 +2393,7 @@
           <w:szCs w:val="24"/>
         </w:rPr>
       </w:pPr>
-      <w:bookmarkStart w:id="4" w:name="_Toc41061235"/>
+      <w:bookmarkStart w:id="5" w:name="_Toc41072393"/>
       <w:r>
         <w:rPr>
           <w:sz w:val="24"/>
@@ -2343,7 +2416,7 @@
         </w:rPr>
         <w:t>Flow</w:t>
       </w:r>
-      <w:bookmarkEnd w:id="4"/>
+      <w:bookmarkEnd w:id="5"/>
     </w:p>
     <w:p>
       <w:pPr>
@@ -3402,8 +3475,8 @@
           <w:szCs w:val="24"/>
         </w:rPr>
       </w:pPr>
-      <w:bookmarkStart w:id="5" w:name="_Toc265755919"/>
-      <w:bookmarkStart w:id="6" w:name="_Toc41061236"/>
+      <w:bookmarkStart w:id="6" w:name="_Toc265755919"/>
+      <w:bookmarkStart w:id="7" w:name="_Toc41072394"/>
       <w:r>
         <w:rPr>
           <w:sz w:val="24"/>
@@ -3411,8 +3484,8 @@
         </w:rPr>
         <w:t>Components of framework</w:t>
       </w:r>
-      <w:bookmarkEnd w:id="5"/>
       <w:bookmarkEnd w:id="6"/>
+      <w:bookmarkEnd w:id="7"/>
     </w:p>
     <w:p>
       <w:pPr>
@@ -3685,11 +3758,11 @@
       <w:pPr>
         <w:pStyle w:val="Heading3"/>
       </w:pPr>
-      <w:bookmarkStart w:id="7" w:name="_Toc41061237"/>
+      <w:bookmarkStart w:id="8" w:name="_Toc41072395"/>
       <w:r>
         <w:t>Master Script</w:t>
       </w:r>
-      <w:bookmarkEnd w:id="7"/>
+      <w:bookmarkEnd w:id="8"/>
       <w:r>
         <w:t xml:space="preserve"> </w:t>
       </w:r>
@@ -3796,12 +3869,12 @@
       <w:pPr>
         <w:pStyle w:val="Heading3"/>
       </w:pPr>
-      <w:bookmarkStart w:id="8" w:name="_Toc41061238"/>
+      <w:bookmarkStart w:id="9" w:name="_Toc41072396"/>
       <w:r>
         <w:lastRenderedPageBreak/>
         <w:t>Functional Library</w:t>
       </w:r>
-      <w:bookmarkEnd w:id="8"/>
+      <w:bookmarkEnd w:id="9"/>
     </w:p>
     <w:p>
       <w:pPr>
@@ -3909,11 +3982,11 @@
       <w:pPr>
         <w:pStyle w:val="Heading3"/>
       </w:pPr>
-      <w:bookmarkStart w:id="9" w:name="_Toc41061239"/>
+      <w:bookmarkStart w:id="10" w:name="_Toc41072397"/>
       <w:r>
         <w:t>Input File (Test Sheet.xlsx)</w:t>
       </w:r>
-      <w:bookmarkEnd w:id="9"/>
+      <w:bookmarkEnd w:id="10"/>
     </w:p>
     <w:p>
       <w:pPr>
@@ -4183,11 +4256,11 @@
       <w:pPr>
         <w:pStyle w:val="Heading3"/>
       </w:pPr>
-      <w:bookmarkStart w:id="10" w:name="_Toc41061240"/>
+      <w:bookmarkStart w:id="11" w:name="_Toc41072398"/>
       <w:r>
         <w:t>Output:</w:t>
       </w:r>
-      <w:bookmarkEnd w:id="10"/>
+      <w:bookmarkEnd w:id="11"/>
     </w:p>
     <w:p>
       <w:pPr>
@@ -4819,23 +4892,169 @@
           <w:szCs w:val="24"/>
         </w:rPr>
       </w:pPr>
-      <w:bookmarkStart w:id="11" w:name="_Toc41061241"/>
+      <w:bookmarkStart w:id="12" w:name="_Toc41072399"/>
       <w:r>
         <w:rPr>
           <w:sz w:val="24"/>
           <w:szCs w:val="24"/>
         </w:rPr>
         <w:lastRenderedPageBreak/>
-        <w:t>How to Create Input Data and Execute Automation</w:t>
-      </w:r>
-      <w:r>
+        <w:t>Git Clone and Setting up the path:</w:t>
+      </w:r>
+      <w:bookmarkEnd w:id="12"/>
+    </w:p>
+    <w:p>
+      <w:pPr>
+        <w:rPr>
+          <w:rFonts w:ascii="Palatino Linotype" w:hAnsi="Palatino Linotype"/>
+        </w:rPr>
+      </w:pPr>
+    </w:p>
+    <w:p>
+      <w:pPr>
+        <w:jc w:val="both"/>
+        <w:rPr>
+          <w:rFonts w:ascii="Arial" w:hAnsi="Arial" w:cs="Arial"/>
+          <w:sz w:val="20"/>
+          <w:szCs w:val="20"/>
+        </w:rPr>
+      </w:pPr>
+      <w:r>
+        <w:rPr>
+          <w:rFonts w:ascii="Arial" w:hAnsi="Arial" w:cs="Arial"/>
+          <w:sz w:val="20"/>
+          <w:szCs w:val="20"/>
+        </w:rPr>
+        <w:t xml:space="preserve">Git clone following repository in your local: </w:t>
+      </w:r>
+      <w:hyperlink r:id="rId17" w:history="1">
+        <w:r>
+          <w:rPr>
+            <w:rStyle w:val="Hyperlink"/>
+            <w:rFonts w:ascii="Arial" w:hAnsi="Arial" w:cs="Arial"/>
+            <w:sz w:val="20"/>
+            <w:szCs w:val="20"/>
+          </w:rPr>
+          <w:t>https://github.com/sohail-abbas/PropineDateParser.git</w:t>
+        </w:r>
+      </w:hyperlink>
+    </w:p>
+    <w:p>
+      <w:pPr>
+        <w:jc w:val="both"/>
+        <w:rPr>
+          <w:rFonts w:ascii="Arial" w:hAnsi="Arial" w:cs="Arial"/>
+          <w:sz w:val="20"/>
+          <w:szCs w:val="20"/>
+        </w:rPr>
+      </w:pPr>
+      <w:r>
+        <w:rPr>
+          <w:rFonts w:ascii="Arial" w:hAnsi="Arial" w:cs="Arial"/>
+          <w:sz w:val="20"/>
+          <w:szCs w:val="20"/>
+        </w:rPr>
+        <w:t xml:space="preserve">Now, navigate to “PropineIE.vbs” file and change the path where variables are defined. </w:t>
+      </w:r>
+    </w:p>
+    <w:p>
+      <w:pPr>
+        <w:jc w:val="both"/>
+        <w:rPr>
+          <w:rFonts w:ascii="Arial" w:hAnsi="Arial" w:cs="Arial"/>
+          <w:sz w:val="20"/>
+          <w:szCs w:val="20"/>
+        </w:rPr>
+      </w:pPr>
+    </w:p>
+    <w:p>
+      <w:pPr>
+        <w:jc w:val="center"/>
+        <w:rPr>
+          <w:rFonts w:ascii="Arial" w:hAnsi="Arial" w:cs="Arial"/>
+          <w:sz w:val="20"/>
+          <w:szCs w:val="20"/>
+        </w:rPr>
+      </w:pPr>
+      <w:r>
+        <w:rPr>
+          <w:noProof/>
+        </w:rPr>
+        <w:drawing>
+          <wp:inline distT="0" distB="0" distL="0" distR="0" wp14:anchorId="4D05A398" wp14:editId="7BCA11A6">
+            <wp:extent cx="4040802" cy="3152775"/>
+            <wp:effectExtent l="19050" t="19050" r="17145" b="9525"/>
+            <wp:docPr id="11" name="Picture 11"/>
+            <wp:cNvGraphicFramePr>
+              <a:graphicFrameLocks xmlns:a="http://schemas.openxmlformats.org/drawingml/2006/main" noChangeAspect="1"/>
+            </wp:cNvGraphicFramePr>
+            <a:graphic xmlns:a="http://schemas.openxmlformats.org/drawingml/2006/main">
+              <a:graphicData uri="http://schemas.openxmlformats.org/drawingml/2006/picture">
+                <pic:pic xmlns:pic="http://schemas.openxmlformats.org/drawingml/2006/picture">
+                  <pic:nvPicPr>
+                    <pic:cNvPr id="1" name=""/>
+                    <pic:cNvPicPr/>
+                  </pic:nvPicPr>
+                  <pic:blipFill>
+                    <a:blip r:embed="rId18"/>
+                    <a:stretch>
+                      <a:fillRect/>
+                    </a:stretch>
+                  </pic:blipFill>
+                  <pic:spPr>
+                    <a:xfrm>
+                      <a:off x="0" y="0"/>
+                      <a:ext cx="4044444" cy="3155617"/>
+                    </a:xfrm>
+                    <a:prstGeom prst="rect">
+                      <a:avLst/>
+                    </a:prstGeom>
+                    <a:ln w="15875">
+                      <a:solidFill>
+                        <a:schemeClr val="tx1"/>
+                      </a:solidFill>
+                    </a:ln>
+                  </pic:spPr>
+                </pic:pic>
+              </a:graphicData>
+            </a:graphic>
+          </wp:inline>
+        </w:drawing>
+      </w:r>
+    </w:p>
+    <w:p>
+      <w:pPr>
+        <w:pStyle w:val="Heading2"/>
         <w:rPr>
           <w:sz w:val="24"/>
           <w:szCs w:val="24"/>
         </w:rPr>
+      </w:pPr>
+    </w:p>
+    <w:p>
+      <w:pPr>
+        <w:pStyle w:val="Heading2"/>
+        <w:rPr>
+          <w:sz w:val="24"/>
+          <w:szCs w:val="24"/>
+        </w:rPr>
+      </w:pPr>
+      <w:bookmarkStart w:id="13" w:name="_Toc41072400"/>
+      <w:r>
+        <w:rPr>
+          <w:sz w:val="24"/>
+          <w:szCs w:val="24"/>
+        </w:rPr>
+        <w:t>How to Create Input Data and Execute Automation</w:t>
+      </w:r>
+      <w:r>
+        <w:rPr>
+          <w:sz w:val="24"/>
+          <w:szCs w:val="24"/>
+        </w:rPr>
         <w:t>?</w:t>
       </w:r>
-      <w:bookmarkEnd w:id="11"/>
+      <w:bookmarkEnd w:id="13"/>
     </w:p>
     <w:p>
       <w:pPr>
@@ -4846,49 +5065,13 @@
     </w:p>
     <w:p>
       <w:pPr>
-        <w:jc w:val="both"/>
-        <w:rPr>
-          <w:rFonts w:ascii="Arial" w:hAnsi="Arial" w:cs="Arial"/>
-          <w:sz w:val="20"/>
-          <w:szCs w:val="20"/>
-        </w:rPr>
-      </w:pPr>
-      <w:r>
-        <w:rPr>
-          <w:rFonts w:ascii="Arial" w:hAnsi="Arial" w:cs="Arial"/>
-          <w:sz w:val="20"/>
-          <w:szCs w:val="20"/>
-        </w:rPr>
-        <w:t xml:space="preserve">To </w:t>
-      </w:r>
-      <w:r>
-        <w:rPr>
-          <w:rFonts w:ascii="Arial" w:hAnsi="Arial" w:cs="Arial"/>
-          <w:sz w:val="20"/>
-          <w:szCs w:val="20"/>
-        </w:rPr>
-        <w:t xml:space="preserve">create input data we add the row in Input Excel Sheet. </w:t>
-      </w:r>
-    </w:p>
-    <w:p>
-      <w:pPr>
-        <w:jc w:val="both"/>
-        <w:rPr>
-          <w:rFonts w:ascii="Arial" w:hAnsi="Arial" w:cs="Arial"/>
-          <w:sz w:val="20"/>
-          <w:szCs w:val="20"/>
-        </w:rPr>
-      </w:pPr>
-    </w:p>
-    <w:p>
-      <w:pPr>
         <w:pStyle w:val="Heading3"/>
       </w:pPr>
-      <w:bookmarkStart w:id="12" w:name="_Toc41061242"/>
+      <w:bookmarkStart w:id="14" w:name="_Toc41072401"/>
       <w:r>
         <w:t>Identification of Various Date Format &amp; Creation of Data:</w:t>
       </w:r>
-      <w:bookmarkEnd w:id="12"/>
+      <w:bookmarkEnd w:id="14"/>
     </w:p>
     <w:p>
       <w:pPr>
@@ -4947,7 +5130,7 @@
                     <pic:cNvPicPr/>
                   </pic:nvPicPr>
                   <pic:blipFill>
-                    <a:blip r:embed="rId17"/>
+                    <a:blip r:embed="rId19"/>
                     <a:stretch>
                       <a:fillRect/>
                     </a:stretch>
@@ -4982,11 +5165,11 @@
       <w:pPr>
         <w:pStyle w:val="Heading3"/>
       </w:pPr>
-      <w:bookmarkStart w:id="13" w:name="_Toc41061243"/>
+      <w:bookmarkStart w:id="15" w:name="_Toc41072402"/>
       <w:r>
         <w:t>Execution</w:t>
       </w:r>
-      <w:bookmarkEnd w:id="13"/>
+      <w:bookmarkEnd w:id="15"/>
     </w:p>
     <w:p>
       <w:pPr>
@@ -5046,7 +5229,7 @@
                     <pic:cNvPicPr/>
                   </pic:nvPicPr>
                   <pic:blipFill>
-                    <a:blip r:embed="rId18"/>
+                    <a:blip r:embed="rId20"/>
                     <a:stretch>
                       <a:fillRect/>
                     </a:stretch>
@@ -5140,7 +5323,7 @@
                     <pic:cNvPicPr/>
                   </pic:nvPicPr>
                   <pic:blipFill>
-                    <a:blip r:embed="rId19"/>
+                    <a:blip r:embed="rId21"/>
                     <a:stretch>
                       <a:fillRect/>
                     </a:stretch>
@@ -5165,8 +5348,6 @@
           </wp:inline>
         </w:drawing>
       </w:r>
-      <w:bookmarkStart w:id="14" w:name="_GoBack"/>
-      <w:bookmarkEnd w:id="14"/>
     </w:p>
     <w:sectPr>
       <w:pgSz w:w="12240" w:h="15840"/>
@@ -6806,7 +6987,7 @@
 </file>
 
 <file path=customXml/itemProps2.xml><?xml version="1.0" encoding="utf-8"?>
-<ds:datastoreItem xmlns:ds="http://schemas.openxmlformats.org/officeDocument/2006/customXml" ds:itemID="{7959A71C-3218-4BED-80EE-E2DBF5DCD5E1}">
+<ds:datastoreItem xmlns:ds="http://schemas.openxmlformats.org/officeDocument/2006/customXml" ds:itemID="{68CDBBAC-CE17-4112-815A-BAA0A0D777B5}">
   <ds:schemaRefs>
     <ds:schemaRef ds:uri="http://schemas.openxmlformats.org/officeDocument/2006/bibliography"/>
   </ds:schemaRefs>

</xml_diff>